<commit_message>
New input file and filled out task sheet
</commit_message>
<xml_diff>
--- a/Program2/docs/P2-G1-Tasklist.docx
+++ b/Program2/docs/P2-G1-Tasklist.docx
@@ -123,19 +123,34 @@
           <w:tcPr>
             <w:tcW w:w="3116" w:type="dxa"/>
           </w:tcPr>
-          <w:p/>
+          <w:p>
+            <w:r>
+              <w:t>John Gerega</w:t>
+            </w:r>
+          </w:p>
         </w:tc>
         <w:tc>
           <w:tcPr>
             <w:tcW w:w="3117" w:type="dxa"/>
           </w:tcPr>
-          <w:p/>
+          <w:p>
+            <w:r>
+              <w:t>2/13/26</w:t>
+            </w:r>
+          </w:p>
         </w:tc>
         <w:tc>
           <w:tcPr>
             <w:tcW w:w="3117" w:type="dxa"/>
           </w:tcPr>
-          <w:p/>
+          <w:p>
+            <w:r>
+              <w:t xml:space="preserve">Fixed buffer issue on the program. </w:t>
+            </w:r>
+            <w:r>
+              <w:t>Testing to ensure scanner still worked properly</w:t>
+            </w:r>
+          </w:p>
         </w:tc>
       </w:tr>
       <w:tr>
@@ -143,19 +158,31 @@
           <w:tcPr>
             <w:tcW w:w="3116" w:type="dxa"/>
           </w:tcPr>
-          <w:p/>
+          <w:p>
+            <w:r>
+              <w:t>John Gerega</w:t>
+            </w:r>
+          </w:p>
         </w:tc>
         <w:tc>
           <w:tcPr>
             <w:tcW w:w="3117" w:type="dxa"/>
           </w:tcPr>
-          <w:p/>
+          <w:p>
+            <w:r>
+              <w:t>2/16/26</w:t>
+            </w:r>
+          </w:p>
         </w:tc>
         <w:tc>
           <w:tcPr>
             <w:tcW w:w="3117" w:type="dxa"/>
           </w:tcPr>
-          <w:p/>
+          <w:p>
+            <w:r>
+              <w:t>Comment through new changes</w:t>
+            </w:r>
+          </w:p>
         </w:tc>
       </w:tr>
       <w:tr>
@@ -163,19 +190,31 @@
           <w:tcPr>
             <w:tcW w:w="3116" w:type="dxa"/>
           </w:tcPr>
-          <w:p/>
+          <w:p>
+            <w:r>
+              <w:t>John Gerega</w:t>
+            </w:r>
+          </w:p>
         </w:tc>
         <w:tc>
           <w:tcPr>
             <w:tcW w:w="3117" w:type="dxa"/>
           </w:tcPr>
-          <w:p/>
+          <w:p>
+            <w:r>
+              <w:t>2/18/26</w:t>
+            </w:r>
+          </w:p>
         </w:tc>
         <w:tc>
           <w:tcPr>
             <w:tcW w:w="3117" w:type="dxa"/>
           </w:tcPr>
-          <w:p/>
+          <w:p>
+            <w:r>
+              <w:t>Testing with different input files</w:t>
+            </w:r>
+          </w:p>
         </w:tc>
       </w:tr>
     </w:tbl>

</xml_diff>

<commit_message>
fixed some error printing and temp file handling
</commit_message>
<xml_diff>
--- a/Program2/docs/P2-G1-Tasklist.docx
+++ b/Program2/docs/P2-G1-Tasklist.docx
@@ -4,24 +4,13 @@
   <w:body>
     <w:p>
       <w:r>
-        <w:t>Assignment</w:t>
-      </w:r>
-      <w:proofErr w:type="gramStart"/>
-      <w:r>
-        <w:t xml:space="preserve">:  </w:t>
+        <w:t xml:space="preserve">Assignment:  </w:t>
       </w:r>
       <w:r>
         <w:rPr>
           <w:u w:val="single"/>
         </w:rPr>
-        <w:t>Program</w:t>
-      </w:r>
-      <w:proofErr w:type="gramEnd"/>
-      <w:r>
-        <w:rPr>
-          <w:u w:val="single"/>
-        </w:rPr>
-        <w:t xml:space="preserve"> 2: Scanner</w:t>
+        <w:t>Program 2: Scanner</w:t>
       </w:r>
     </w:p>
     <w:p>
@@ -31,33 +20,18 @@
         </w:rPr>
       </w:pPr>
       <w:r>
-        <w:t>Class</w:t>
-      </w:r>
-      <w:proofErr w:type="gramStart"/>
-      <w:r>
-        <w:t xml:space="preserve">:  </w:t>
+        <w:t xml:space="preserve">Class:  </w:t>
       </w:r>
       <w:r>
         <w:rPr>
           <w:u w:val="single"/>
         </w:rPr>
-        <w:t>Language</w:t>
-      </w:r>
-      <w:proofErr w:type="gramEnd"/>
-      <w:r>
-        <w:rPr>
-          <w:u w:val="single"/>
-        </w:rPr>
-        <w:t xml:space="preserve"> Translation</w:t>
+        <w:t>Language Translation</w:t>
       </w:r>
     </w:p>
     <w:p>
       <w:r>
-        <w:t>Group number</w:t>
-      </w:r>
-      <w:proofErr w:type="gramStart"/>
-      <w:r>
-        <w:t xml:space="preserve">:  </w:t>
+        <w:t xml:space="preserve">Group number:  </w:t>
       </w:r>
       <w:r>
         <w:rPr>
@@ -65,7 +39,6 @@
         </w:rPr>
         <w:t>1</w:t>
       </w:r>
-      <w:proofErr w:type="gramEnd"/>
     </w:p>
     <w:tbl>
       <w:tblPr>
@@ -322,6 +295,38 @@
           <w:p>
             <w:r>
               <w:t>Review/ testing</w:t>
+            </w:r>
+          </w:p>
+        </w:tc>
+      </w:tr>
+      <w:tr>
+        <w:tc>
+          <w:tcPr>
+            <w:tcW w:w="3116" w:type="dxa"/>
+          </w:tcPr>
+          <w:p>
+            <w:r>
+              <w:t>Luke Ruffing</w:t>
+            </w:r>
+          </w:p>
+        </w:tc>
+        <w:tc>
+          <w:tcPr>
+            <w:tcW w:w="3117" w:type="dxa"/>
+          </w:tcPr>
+          <w:p>
+            <w:r>
+              <w:t>2/20/26</w:t>
+            </w:r>
+          </w:p>
+        </w:tc>
+        <w:tc>
+          <w:tcPr>
+            <w:tcW w:w="3117" w:type="dxa"/>
+          </w:tcPr>
+          <w:p>
+            <w:r>
+              <w:t>Worked on program</w:t>
             </w:r>
           </w:p>
         </w:tc>

</xml_diff>